<commit_message>
Modified my resume files.
</commit_message>
<xml_diff>
--- a/static/files/resume-simple.docx
+++ b/static/files/resume-simple.docx
@@ -52,7 +52,7 @@
             <w:sz w:val="24"/>
             <w:szCs w:val="24"/>
           </w:rPr>
-          <w:t>http://www.evanzimm.com</w:t>
+          <w:t>https://www.evanzimm.com</w:t>
         </w:r>
       </w:hyperlink>
       <w:r>
@@ -217,29 +217,53 @@
           <w:sz w:val="32"/>
           <w:szCs w:val="32"/>
         </w:rPr>
-        <w:t>Profile</w:t>
-      </w:r>
-    </w:p>
-    <w:p>
-      <w:pPr>
-        <w:rPr>
-          <w:rFonts w:ascii="Arial" w:hAnsi="Arial" w:cs="Arial"/>
-        </w:rPr>
-      </w:pPr>
-      <w:r>
-        <w:rPr>
-          <w:rFonts w:ascii="Arial" w:hAnsi="Arial" w:cs="Arial"/>
-        </w:rPr>
-        <w:t>[TODO</w:t>
-      </w:r>
-      <w:r>
-        <w:rPr>
-          <w:rFonts w:ascii="Arial" w:hAnsi="Arial" w:cs="Arial"/>
-        </w:rPr>
-        <w:t>]</w:t>
+        <w:t>Objective</w:t>
       </w:r>
       <w:bookmarkStart w:id="0" w:name="_GoBack"/>
       <w:bookmarkEnd w:id="0"/>
+    </w:p>
+    <w:p>
+      <w:pPr>
+        <w:rPr>
+          <w:rFonts w:ascii="Arial" w:hAnsi="Arial" w:cs="Arial"/>
+        </w:rPr>
+      </w:pPr>
+      <w:r>
+        <w:rPr>
+          <w:rFonts w:ascii="Arial" w:hAnsi="Arial" w:cs="Arial"/>
+        </w:rPr>
+        <w:t xml:space="preserve">To obtain a </w:t>
+      </w:r>
+      <w:r>
+        <w:rPr>
+          <w:rFonts w:ascii="Arial" w:hAnsi="Arial" w:cs="Arial"/>
+        </w:rPr>
+        <w:t>S</w:t>
+      </w:r>
+      <w:r>
+        <w:rPr>
+          <w:rFonts w:ascii="Arial" w:hAnsi="Arial" w:cs="Arial"/>
+        </w:rPr>
+        <w:t xml:space="preserve">oftware </w:t>
+      </w:r>
+      <w:r>
+        <w:rPr>
+          <w:rFonts w:ascii="Arial" w:hAnsi="Arial" w:cs="Arial"/>
+        </w:rPr>
+        <w:t>E</w:t>
+      </w:r>
+      <w:r>
+        <w:rPr>
+          <w:rFonts w:ascii="Arial" w:hAnsi="Arial" w:cs="Arial"/>
+        </w:rPr>
+        <w:t>ngineering position</w:t>
+      </w:r>
+      <w:r>
+        <w:rPr>
+          <w:rFonts w:ascii="Arial" w:hAnsi="Arial" w:cs="Arial"/>
+        </w:rPr>
+        <w:t>.</w:t>
+      </w:r>
     </w:p>
     <w:p>
       <w:pPr>
@@ -376,7 +400,7 @@
         <w:rPr>
           <w:rFonts w:ascii="Arial" w:hAnsi="Arial" w:cs="Arial"/>
         </w:rPr>
-        <w:t>Lead developer for the integration between our AngularJS web application and new purchase order system module provided by PeopleSoft, which entailed the collaboration with the PeopleSoft team to model and design the consumption of a RESTful API in order to retrieve and send purchase orders generated from our system.</w:t>
+        <w:t>Team leader for the integration between our AngularJS web application and new purchase order system, which entailed the collaboration with our internal PeopleSoft development team in order to model and design the consumption of a RESTful API that would send and retrieve purchase order data.</w:t>
       </w:r>
     </w:p>
     <w:p>
@@ -394,7 +418,13 @@
         <w:rPr>
           <w:rFonts w:ascii="Arial" w:hAnsi="Arial" w:cs="Arial"/>
         </w:rPr>
-        <w:t>Collaborate with team members and business users to effectively solve higher level system changes.</w:t>
+        <w:t>C</w:t>
+      </w:r>
+      <w:r>
+        <w:rPr>
+          <w:rFonts w:ascii="Arial" w:hAnsi="Arial" w:cs="Arial"/>
+        </w:rPr>
+        <w:t>reate and maintain technical documentation for the product allocation batch cycle and corresponding web applications to help assist with the on-boarding process for new developers and business employees.</w:t>
       </w:r>
     </w:p>
     <w:p>
@@ -441,6 +471,7 @@
           <w:sz w:val="24"/>
           <w:szCs w:val="24"/>
         </w:rPr>
+        <w:lastRenderedPageBreak/>
         <w:t>Foot Locker</w:t>
       </w:r>
     </w:p>
@@ -458,7 +489,6 @@
           <w:sz w:val="24"/>
           <w:szCs w:val="24"/>
         </w:rPr>
-        <w:lastRenderedPageBreak/>
         <w:t>Associate Software Engineer</w:t>
       </w:r>
       <w:r>
@@ -486,7 +516,7 @@
         <w:rPr>
           <w:rFonts w:ascii="Arial" w:hAnsi="Arial" w:cs="Arial"/>
         </w:rPr>
-        <w:t>Responsible for the development and maintenance of the product allocation batch cycle, which processes and integrates predictive forecasting and allocates product to all distribution centers and stores across the globe.</w:t>
+        <w:t>Responsible for the product allocation batch cycle, which includes developing and maintaining the predictive forecasting system that allocates products to all distribution centers, brick and mortar stores, and e-commerce fulfillment globally.</w:t>
       </w:r>
     </w:p>
     <w:p>
@@ -946,7 +976,6 @@
           <w:sz w:val="32"/>
           <w:szCs w:val="32"/>
         </w:rPr>
-        <w:lastRenderedPageBreak/>
         <w:t>Skills and Technology</w:t>
       </w:r>
     </w:p>
@@ -1670,36 +1699,6 @@
         </w:rPr>
         <w:t>Team Foundation Server</w:t>
       </w:r>
-    </w:p>
-    <w:p>
-      <w:pPr>
-        <w:rPr>
-          <w:rFonts w:ascii="Arial" w:hAnsi="Arial" w:cs="Arial"/>
-          <w:b/>
-          <w:bCs/>
-          <w:sz w:val="32"/>
-          <w:szCs w:val="32"/>
-        </w:rPr>
-      </w:pPr>
-    </w:p>
-    <w:p>
-      <w:pPr>
-        <w:rPr>
-          <w:rFonts w:ascii="Arial" w:hAnsi="Arial" w:cs="Arial"/>
-          <w:color w:val="000000" w:themeColor="text1"/>
-          <w:sz w:val="24"/>
-          <w:szCs w:val="24"/>
-        </w:rPr>
-      </w:pPr>
-    </w:p>
-    <w:p>
-      <w:pPr>
-        <w:rPr>
-          <w:rFonts w:ascii="Arial" w:hAnsi="Arial" w:cs="Arial"/>
-          <w:sz w:val="24"/>
-          <w:szCs w:val="24"/>
-        </w:rPr>
-      </w:pPr>
     </w:p>
     <w:sectPr>
       <w:pgSz w:w="12240" w:h="15840"/>

</xml_diff>